<commit_message>
táblák átdolgozása, seed elkészítése, +mostantól localuser az adb
azért localuser, mert ez egy új létrehozott felhasználó, és nem látja feleslegesen a csomó system táblát. jelszó asd ugyanúgy
</commit_message>
<xml_diff>
--- a/Dokumentálcio/Relációs sémák/Relációs séma táblák.docx
+++ b/Dokumentálcio/Relációs sémák/Relációs séma táblák.docx
@@ -1,6 +1,6 @@
 
 <file path=word/document.xml><?xml version="1.0" encoding="utf-8"?>
-<w:document xmlns:wpc="http://schemas.microsoft.com/office/word/2010/wordprocessingCanvas" xmlns:cx="http://schemas.microsoft.com/office/drawing/2014/chartex" xmlns:mc="http://schemas.openxmlformats.org/markup-compatibility/2006" xmlns:o="urn:schemas-microsoft-com:office:office" xmlns:r="http://schemas.openxmlformats.org/officeDocument/2006/relationships" xmlns:m="http://schemas.openxmlformats.org/officeDocument/2006/math" xmlns:v="urn:schemas-microsoft-com:vml" xmlns:wp14="http://schemas.microsoft.com/office/word/2010/wordprocessingDrawing" xmlns:wp="http://schemas.openxmlformats.org/drawingml/2006/wordprocessingDrawing" xmlns:w10="urn:schemas-microsoft-com:office:word" xmlns:w="http://schemas.openxmlformats.org/wordprocessingml/2006/main" xmlns:w14="http://schemas.microsoft.com/office/word/2010/wordml" xmlns:w15="http://schemas.microsoft.com/office/word/2012/wordml" xmlns:w16se="http://schemas.microsoft.com/office/word/2015/wordml/symex" xmlns:wpg="http://schemas.microsoft.com/office/word/2010/wordprocessingGroup" xmlns:wpi="http://schemas.microsoft.com/office/word/2010/wordprocessingInk" xmlns:wne="http://schemas.microsoft.com/office/word/2006/wordml" xmlns:wps="http://schemas.microsoft.com/office/word/2010/wordprocessingShape" mc:Ignorable="w14 w15 w16se wp14">
+<w:document xmlns:wpc="http://schemas.microsoft.com/office/word/2010/wordprocessingCanvas" xmlns:cx="http://schemas.microsoft.com/office/drawing/2014/chartex" xmlns:cx1="http://schemas.microsoft.com/office/drawing/2015/9/8/chartex" xmlns:cx2="http://schemas.microsoft.com/office/drawing/2015/10/21/chartex" xmlns:cx3="http://schemas.microsoft.com/office/drawing/2016/5/9/chartex" xmlns:cx4="http://schemas.microsoft.com/office/drawing/2016/5/10/chartex" xmlns:cx5="http://schemas.microsoft.com/office/drawing/2016/5/11/chartex" xmlns:cx6="http://schemas.microsoft.com/office/drawing/2016/5/12/chartex" xmlns:cx7="http://schemas.microsoft.com/office/drawing/2016/5/13/chartex" xmlns:cx8="http://schemas.microsoft.com/office/drawing/2016/5/14/chartex" xmlns:mc="http://schemas.openxmlformats.org/markup-compatibility/2006" xmlns:aink="http://schemas.microsoft.com/office/drawing/2016/ink" xmlns:am3d="http://schemas.microsoft.com/office/drawing/2017/model3d" xmlns:o="urn:schemas-microsoft-com:office:office" xmlns:r="http://schemas.openxmlformats.org/officeDocument/2006/relationships" xmlns:m="http://schemas.openxmlformats.org/officeDocument/2006/math" xmlns:v="urn:schemas-microsoft-com:vml" xmlns:wp14="http://schemas.microsoft.com/office/word/2010/wordprocessingDrawing" xmlns:wp="http://schemas.openxmlformats.org/drawingml/2006/wordprocessingDrawing" xmlns:w10="urn:schemas-microsoft-com:office:word" xmlns:w="http://schemas.openxmlformats.org/wordprocessingml/2006/main" xmlns:w14="http://schemas.microsoft.com/office/word/2010/wordml" xmlns:w15="http://schemas.microsoft.com/office/word/2012/wordml" xmlns:w16cid="http://schemas.microsoft.com/office/word/2016/wordml/cid" xmlns:w16se="http://schemas.microsoft.com/office/word/2015/wordml/symex" xmlns:wpg="http://schemas.microsoft.com/office/word/2010/wordprocessingGroup" xmlns:wpi="http://schemas.microsoft.com/office/word/2010/wordprocessingInk" xmlns:wne="http://schemas.microsoft.com/office/word/2006/wordml" xmlns:wps="http://schemas.microsoft.com/office/word/2010/wordprocessingShape" mc:Ignorable="w14 w15 w16se w16cid wp14">
   <w:body>
     <w:p>
       <w:pPr>
@@ -513,13 +513,8 @@
             <w:tcW w:w="3006" w:type="dxa"/>
           </w:tcPr>
           <w:p>
-            <w:proofErr w:type="gramStart"/>
-            <w:r>
-              <w:t>minimum vásárlás</w:t>
-            </w:r>
-            <w:proofErr w:type="gramEnd"/>
-            <w:r>
-              <w:t xml:space="preserve"> limit</w:t>
+            <w:r>
+              <w:t>minimum vásárlás limit</w:t>
             </w:r>
             <w:r>
               <w:t xml:space="preserve"> (pl.: legalább 200kg)</w:t>
@@ -1008,113 +1003,7 @@
           </w:p>
         </w:tc>
       </w:tr>
-      <w:tr>
-        <w:tc>
-          <w:tcPr>
-            <w:tcW w:w="3005" w:type="dxa"/>
-          </w:tcPr>
-          <w:p>
-            <w:r>
-              <w:t>mennyiség</w:t>
-            </w:r>
-          </w:p>
-        </w:tc>
-        <w:tc>
-          <w:tcPr>
-            <w:tcW w:w="3005" w:type="dxa"/>
-          </w:tcPr>
-          <w:p>
-            <w:r>
-              <w:t>FLOAT</w:t>
-            </w:r>
-          </w:p>
-        </w:tc>
-        <w:tc>
-          <w:tcPr>
-            <w:tcW w:w="3006" w:type="dxa"/>
-          </w:tcPr>
-          <w:p>
-            <w:r>
-              <w:t>termék mennyisége (kg)</w:t>
-            </w:r>
-          </w:p>
-        </w:tc>
-      </w:tr>
-      <w:tr>
-        <w:tc>
-          <w:tcPr>
-            <w:tcW w:w="3005" w:type="dxa"/>
-          </w:tcPr>
-          <w:p>
-            <w:proofErr w:type="spellStart"/>
-            <w:r>
-              <w:t>ár_kg</w:t>
-            </w:r>
-            <w:proofErr w:type="spellEnd"/>
-          </w:p>
-        </w:tc>
-        <w:tc>
-          <w:tcPr>
-            <w:tcW w:w="3005" w:type="dxa"/>
-          </w:tcPr>
-          <w:p>
-            <w:r>
-              <w:t>FLOAT</w:t>
-            </w:r>
-          </w:p>
-        </w:tc>
-        <w:tc>
-          <w:tcPr>
-            <w:tcW w:w="3006" w:type="dxa"/>
-          </w:tcPr>
-          <w:p>
-            <w:r>
-              <w:t>1kg termék ára</w:t>
-            </w:r>
-          </w:p>
-        </w:tc>
-      </w:tr>
-      <w:tr>
-        <w:tc>
-          <w:tcPr>
-            <w:tcW w:w="3005" w:type="dxa"/>
-          </w:tcPr>
-          <w:p>
-            <w:proofErr w:type="spellStart"/>
-            <w:r>
-              <w:t>min_vásárlás</w:t>
-            </w:r>
-            <w:proofErr w:type="spellEnd"/>
-          </w:p>
-        </w:tc>
-        <w:tc>
-          <w:tcPr>
-            <w:tcW w:w="3005" w:type="dxa"/>
-          </w:tcPr>
-          <w:p>
-            <w:r>
-              <w:t>INT</w:t>
-            </w:r>
-          </w:p>
-        </w:tc>
-        <w:tc>
-          <w:tcPr>
-            <w:tcW w:w="3006" w:type="dxa"/>
-          </w:tcPr>
-          <w:p>
-            <w:proofErr w:type="gramStart"/>
-            <w:r>
-              <w:t>minimum vásárlás</w:t>
-            </w:r>
-            <w:proofErr w:type="gramEnd"/>
-            <w:r>
-              <w:t xml:space="preserve"> limit (pl.: legalább 200kg)</w:t>
-            </w:r>
-          </w:p>
-        </w:tc>
-      </w:tr>
     </w:tbl>
-    <w:p/>
     <w:p>
       <w:pPr>
         <w:rPr>
@@ -1123,6 +1012,17 @@
           <w:u w:val="single"/>
         </w:rPr>
       </w:pPr>
+    </w:p>
+    <w:p>
+      <w:pPr>
+        <w:rPr>
+          <w:b/>
+          <w:sz w:val="28"/>
+          <w:u w:val="single"/>
+        </w:rPr>
+      </w:pPr>
+      <w:bookmarkStart w:id="0" w:name="_GoBack"/>
+      <w:bookmarkEnd w:id="0"/>
       <w:proofErr w:type="spellStart"/>
       <w:r>
         <w:rPr>
@@ -1314,10 +1214,7 @@
         </w:tc>
       </w:tr>
     </w:tbl>
-    <w:p>
-      <w:bookmarkStart w:id="0" w:name="_GoBack"/>
-      <w:bookmarkEnd w:id="0"/>
-    </w:p>
+    <w:p/>
     <w:p>
       <w:pPr>
         <w:rPr>
@@ -1332,7 +1229,6 @@
           <w:sz w:val="28"/>
           <w:u w:val="single"/>
         </w:rPr>
-        <w:lastRenderedPageBreak/>
         <w:t>Értékel tábla:</w:t>
       </w:r>
     </w:p>
@@ -1417,6 +1313,7 @@
           <w:p>
             <w:proofErr w:type="spellStart"/>
             <w:r>
+              <w:lastRenderedPageBreak/>
               <w:t>felhaszn_id</w:t>
             </w:r>
             <w:proofErr w:type="spellEnd"/>
@@ -2243,7 +2140,7 @@
 </file>
 
 <file path=word/styles.xml><?xml version="1.0" encoding="utf-8"?>
-<w:styles xmlns:mc="http://schemas.openxmlformats.org/markup-compatibility/2006" xmlns:r="http://schemas.openxmlformats.org/officeDocument/2006/relationships" xmlns:w="http://schemas.openxmlformats.org/wordprocessingml/2006/main" xmlns:w14="http://schemas.microsoft.com/office/word/2010/wordml" xmlns:w15="http://schemas.microsoft.com/office/word/2012/wordml" xmlns:w16se="http://schemas.microsoft.com/office/word/2015/wordml/symex" mc:Ignorable="w14 w15 w16se">
+<w:styles xmlns:mc="http://schemas.openxmlformats.org/markup-compatibility/2006" xmlns:r="http://schemas.openxmlformats.org/officeDocument/2006/relationships" xmlns:w="http://schemas.openxmlformats.org/wordprocessingml/2006/main" xmlns:w14="http://schemas.microsoft.com/office/word/2010/wordml" xmlns:w15="http://schemas.microsoft.com/office/word/2012/wordml" xmlns:w16cid="http://schemas.microsoft.com/office/word/2016/wordml/cid" xmlns:w16se="http://schemas.microsoft.com/office/word/2015/wordml/symex" mc:Ignorable="w14 w15 w16se w16cid">
   <w:docDefaults>
     <w:rPrDefault>
       <w:rPr>
@@ -2259,7 +2156,7 @@
       </w:pPr>
     </w:pPrDefault>
   </w:docDefaults>
-  <w:latentStyles w:defLockedState="0" w:defUIPriority="99" w:defSemiHidden="0" w:defUnhideWhenUsed="0" w:defQFormat="0" w:count="371">
+  <w:latentStyles w:defLockedState="0" w:defUIPriority="99" w:defSemiHidden="0" w:defUnhideWhenUsed="0" w:defQFormat="0" w:count="375">
     <w:lsdException w:name="Normal" w:uiPriority="0" w:qFormat="1"/>
     <w:lsdException w:name="heading 1" w:uiPriority="9" w:qFormat="1"/>
     <w:lsdException w:name="heading 2" w:semiHidden="1" w:uiPriority="9" w:unhideWhenUsed="1" w:qFormat="1"/>
@@ -2365,7 +2262,6 @@
     <w:lsdException w:name="HTML Sample" w:semiHidden="1" w:unhideWhenUsed="1"/>
     <w:lsdException w:name="HTML Typewriter" w:semiHidden="1" w:unhideWhenUsed="1"/>
     <w:lsdException w:name="HTML Variable" w:semiHidden="1" w:unhideWhenUsed="1"/>
-    <w:lsdException w:name="Normal Table" w:semiHidden="1" w:unhideWhenUsed="1"/>
     <w:lsdException w:name="annotation subject" w:semiHidden="1" w:unhideWhenUsed="1"/>
     <w:lsdException w:name="No List" w:semiHidden="1" w:unhideWhenUsed="1"/>
     <w:lsdException w:name="Outline List 1" w:semiHidden="1" w:unhideWhenUsed="1"/>
@@ -2409,10 +2305,8 @@
     <w:lsdException w:name="Table Elegant" w:semiHidden="1" w:unhideWhenUsed="1"/>
     <w:lsdException w:name="Table Professional" w:semiHidden="1" w:unhideWhenUsed="1"/>
     <w:lsdException w:name="Table Subtle 1" w:semiHidden="1" w:unhideWhenUsed="1"/>
-    <w:lsdException w:name="Table Subtle 2" w:semiHidden="1" w:unhideWhenUsed="1"/>
     <w:lsdException w:name="Table Web 1" w:semiHidden="1" w:unhideWhenUsed="1"/>
     <w:lsdException w:name="Table Web 2" w:semiHidden="1" w:unhideWhenUsed="1"/>
-    <w:lsdException w:name="Table Web 3" w:semiHidden="1" w:unhideWhenUsed="1"/>
     <w:lsdException w:name="Balloon Text" w:semiHidden="1" w:unhideWhenUsed="1"/>
     <w:lsdException w:name="Table Grid" w:uiPriority="39"/>
     <w:lsdException w:name="Table Theme" w:semiHidden="1" w:unhideWhenUsed="1"/>
@@ -2631,6 +2525,10 @@
     <w:lsdException w:name="List Table 5 Dark Accent 6" w:uiPriority="50"/>
     <w:lsdException w:name="List Table 6 Colorful Accent 6" w:uiPriority="51"/>
     <w:lsdException w:name="List Table 7 Colorful Accent 6" w:uiPriority="52"/>
+    <w:lsdException w:name="Mention" w:semiHidden="1" w:unhideWhenUsed="1"/>
+    <w:lsdException w:name="Smart Hyperlink" w:semiHidden="1" w:unhideWhenUsed="1"/>
+    <w:lsdException w:name="Hashtag" w:semiHidden="1" w:unhideWhenUsed="1"/>
+    <w:lsdException w:name="Unresolved Mention" w:semiHidden="1" w:unhideWhenUsed="1"/>
   </w:latentStyles>
   <w:style w:type="paragraph" w:default="1" w:styleId="Norml">
     <w:name w:val="Normal"/>

</xml_diff>